<commit_message>
Valet Parking System açıklama eklendi. Formatta kaymalar var, son bir düzenleme yapılmalı
</commit_message>
<xml_diff>
--- a/reports/business statement/Business Statement.docx
+++ b/reports/business statement/Business Statement.docx
@@ -1907,7 +1907,13 @@
       <w:pPr>
         <w:spacing w:line="360" w:lineRule="auto"/>
       </w:pPr>
-      <w:r>
+    </w:p>
+    <w:p>
+      <w:pPr>
+        <w:spacing w:line="360" w:lineRule="auto"/>
+      </w:pPr>
+      <w:r>
+        <w:lastRenderedPageBreak/>
         <w:t>Fahri TÜREDİ – Electromechanical Systems Specialist</w:t>
       </w:r>
     </w:p>
@@ -1916,7 +1922,6 @@
         <w:spacing w:line="360" w:lineRule="auto"/>
       </w:pPr>
       <w:r>
-        <w:lastRenderedPageBreak/>
         <w:t>Specialized in electromechanical systems and</w:t>
       </w:r>
       <w:r>
@@ -2042,12 +2047,15 @@
       </w:r>
     </w:p>
     <w:p/>
+    <w:p/>
+    <w:p/>
     <w:p>
       <w:pPr>
         <w:pStyle w:val="Heading2"/>
       </w:pPr>
       <w:bookmarkStart w:id="5" w:name="_Toc21360896"/>
       <w:r>
+        <w:lastRenderedPageBreak/>
         <w:t>VALE PARKING</w:t>
       </w:r>
       <w:bookmarkEnd w:id="5"/>
@@ -2055,24 +2063,104 @@
     <w:p/>
     <w:p>
       <w:pPr>
+        <w:spacing w:line="360" w:lineRule="auto"/>
+      </w:pPr>
+      <w:r>
+        <w:t>Valet parking is one of the projects given in 2019-2020 education year</w:t>
+      </w:r>
+      <w:r>
+        <w:t xml:space="preserve"> in the Design course</w:t>
+      </w:r>
+      <w:r>
+        <w:t xml:space="preserve">. As we know parking is an issue in the world </w:t>
+      </w:r>
+      <w:r>
+        <w:t xml:space="preserve">because </w:t>
+      </w:r>
+      <w:r>
+        <w:t xml:space="preserve">people lose so much time on this. This project aims to park clients’ cars 100% autonomously, so it saves time and energy. The project consists of </w:t>
+      </w:r>
+      <w:r>
+        <w:t>a mobile valet system which can park 9 cars in 3x3 grid with accuracy and safety</w:t>
+      </w:r>
+      <w:r>
+        <w:t>. Also, in the project, a mobile application is required for the clients to monitor their cars.</w:t>
+      </w:r>
+      <w:r>
+        <w:t xml:space="preserve"> In other words, when client put his car to the entrance lot, via application he can call the valet parking system and his car is taken immediately, and when he wants to take his car back, using application the valet system gives his car back autonomously.</w:t>
+      </w:r>
+      <w:r>
+        <w:t xml:space="preserve"> This project has some restrictions</w:t>
+      </w:r>
+      <w:r>
+        <w:t xml:space="preserve"> in order to have a quality</w:t>
+      </w:r>
+      <w:r>
+        <w:t xml:space="preserve">. Some of them are: The weight of mobile valet should be less than the weight of a client’s car, </w:t>
+      </w:r>
+      <w:r>
+        <w:t>dimensions</w:t>
+      </w:r>
+      <w:r>
+        <w:t xml:space="preserve"> of the parking space cannot be larger than 1.5 times of a single car, valet should carry cars immobilized and without any harm, a mobile application should be build in order to leave the car and take the car back </w:t>
+      </w:r>
+      <w:r>
+        <w:t>autonomously</w:t>
+      </w:r>
+      <w:r>
+        <w:t>. Therefore, the idea is that using a vehicle w</w:t>
+      </w:r>
+      <w:r>
+        <w:t xml:space="preserve">hich has </w:t>
+      </w:r>
+      <w:r>
+        <w:t>different types of motors</w:t>
+      </w:r>
+      <w:r>
+        <w:t xml:space="preserve">, different types of sensors and some other components we need to </w:t>
+      </w:r>
+      <w:r>
+        <w:t>carry the cars from the entrance lot to the grids without any harm</w:t>
+      </w:r>
+      <w:r>
+        <w:t xml:space="preserve"> and vice versa</w:t>
+      </w:r>
+      <w:r>
+        <w:t xml:space="preserve">. To find an empty grid either image processing or some sensor subsystems can be useful. The hardest part of this project is the mechanical workload </w:t>
+      </w:r>
+      <w:r>
+        <w:t xml:space="preserve">because it </w:t>
+      </w:r>
+      <w:r>
+        <w:t>has all-in-one valet system and nine cars</w:t>
+      </w:r>
+      <w:r>
+        <w:t>. However, as we can imagine, in the future, all car parking areas may be controlled with some autonomous valet and grid systems, so this project is so useful and futuristic.</w:t>
+      </w:r>
+      <w:r>
+        <w:t xml:space="preserve"> </w:t>
+      </w:r>
+      <w:bookmarkStart w:id="6" w:name="_GoBack"/>
+      <w:bookmarkEnd w:id="6"/>
+    </w:p>
+    <w:p/>
+    <w:p>
+      <w:pPr>
         <w:pStyle w:val="Heading2"/>
       </w:pPr>
-      <w:bookmarkStart w:id="6" w:name="_Toc21360897"/>
+      <w:bookmarkStart w:id="7" w:name="_Toc21360897"/>
       <w:r>
         <w:t>GIMME FAST</w:t>
       </w:r>
-      <w:bookmarkEnd w:id="6"/>
-    </w:p>
-    <w:p>
-      <w:pPr>
-        <w:jc w:val="both"/>
-      </w:pPr>
-      <w:r>
-        <w:t xml:space="preserve">The project requires a system which can transfer complementary data packets via visible light communication. At the beginning, camera module will take a picture. Then, the picture will </w:t>
-      </w:r>
-      <w:r>
-        <w:lastRenderedPageBreak/>
-        <w:t xml:space="preserve">be divided into data packets of less than 10 </w:t>
+      <w:bookmarkEnd w:id="7"/>
+    </w:p>
+    <w:p>
+      <w:pPr>
+        <w:spacing w:line="360" w:lineRule="auto"/>
+        <w:jc w:val="both"/>
+      </w:pPr>
+      <w:r>
+        <w:t xml:space="preserve">The project requires a system which can transfer complementary data packets via visible light communication. At the beginning, camera module will take a picture. Then, the picture will be divided into data packets of less than 10 </w:t>
       </w:r>
       <w:proofErr w:type="gramStart"/>
       <w:r>
@@ -2090,7 +2178,7 @@
           <w:ilvl w:val="0"/>
           <w:numId w:val="7"/>
         </w:numPr>
-        <w:spacing w:after="200" w:line="276" w:lineRule="auto"/>
+        <w:spacing w:after="200" w:line="360" w:lineRule="auto"/>
         <w:jc w:val="both"/>
       </w:pPr>
       <w:r>
@@ -2104,7 +2192,7 @@
           <w:ilvl w:val="0"/>
           <w:numId w:val="7"/>
         </w:numPr>
-        <w:spacing w:after="200" w:line="276" w:lineRule="auto"/>
+        <w:spacing w:after="200" w:line="360" w:lineRule="auto"/>
         <w:jc w:val="both"/>
       </w:pPr>
       <w:r>
@@ -2118,10 +2206,11 @@
           <w:ilvl w:val="0"/>
           <w:numId w:val="7"/>
         </w:numPr>
-        <w:spacing w:after="200" w:line="276" w:lineRule="auto"/>
-        <w:jc w:val="both"/>
-      </w:pPr>
-      <w:r>
+        <w:spacing w:after="200" w:line="360" w:lineRule="auto"/>
+        <w:jc w:val="both"/>
+      </w:pPr>
+      <w:r>
+        <w:lastRenderedPageBreak/>
         <w:t>The vehicle must complete at least 5 full rounds to carry the whole picture.</w:t>
       </w:r>
     </w:p>
@@ -2132,7 +2221,7 @@
           <w:ilvl w:val="0"/>
           <w:numId w:val="7"/>
         </w:numPr>
-        <w:spacing w:after="200" w:line="276" w:lineRule="auto"/>
+        <w:spacing w:after="200" w:line="360" w:lineRule="auto"/>
         <w:jc w:val="both"/>
       </w:pPr>
       <w:r>
@@ -2141,6 +2230,7 @@
     </w:p>
     <w:p>
       <w:pPr>
+        <w:spacing w:line="360" w:lineRule="auto"/>
         <w:jc w:val="both"/>
       </w:pPr>
       <w:r>
@@ -2149,6 +2239,7 @@
     </w:p>
     <w:p>
       <w:pPr>
+        <w:spacing w:line="360" w:lineRule="auto"/>
         <w:jc w:val="both"/>
       </w:pPr>
       <w:r>
@@ -2156,16 +2247,15 @@
       </w:r>
     </w:p>
     <w:p/>
-    <w:p/>
     <w:p>
       <w:pPr>
         <w:pStyle w:val="Heading2"/>
       </w:pPr>
-      <w:bookmarkStart w:id="7" w:name="_Toc21360898"/>
+      <w:bookmarkStart w:id="8" w:name="_Toc21360898"/>
       <w:r>
         <w:t>WHERE AM I?</w:t>
       </w:r>
-      <w:bookmarkEnd w:id="7"/>
+      <w:bookmarkEnd w:id="8"/>
     </w:p>
     <w:p>
       <w:pPr>
@@ -2235,107 +2325,107 @@
         <w:t>The physical landmarks, which are hidden identical rigids under the surface of game field and have hill-shape with maximum height of 5 cm and maximum diameter of 10 cm, will be detected by the sensors on vehicle. The surface material of the game field should be thin, plain and opaque sheet and allows landmarks to be detected. Whereas, the magnetic landmarks are different hidden cylindrical neodymium magnets under the surface.</w:t>
       </w:r>
       <w:r>
-        <w:t xml:space="preserve"> The game field has a rectangular shape with the size </w:t>
+        <w:t xml:space="preserve"> The game field has a rectangular shape with the size of 1.5m x 2.5m.There should be total number of 10 magnetic and physical landmarks at most. Computations for map-extracting should be done on the vehicle </w:t>
+      </w:r>
+    </w:p>
+    <w:p>
+      <w:pPr>
+        <w:spacing w:line="360" w:lineRule="auto"/>
+      </w:pPr>
+      <w:r>
+        <w:tab/>
+      </w:r>
+      <w:r>
+        <w:t xml:space="preserve">Localization is the second part where using onboard sensors, vehicle finds its position and sends the information of location to a computer for visualization. </w:t>
+      </w:r>
+      <w:r>
+        <w:t>The position estimation will not be carried out by the camera.</w:t>
+      </w:r>
+      <w:r>
+        <w:t xml:space="preserve"> At the end of localization, the accuracy of estimation </w:t>
       </w:r>
       <w:r>
         <w:lastRenderedPageBreak/>
-        <w:t xml:space="preserve">of 1.5m x 2.5m.There should be total number of 10 magnetic and physical landmarks at most. Computations for map-extracting should be done on the vehicle </w:t>
-      </w:r>
+        <w:t xml:space="preserve">needs to be compared with actual positions determined by the camera. As in the case of map extraction, both the physical and magnetic landmarks are used for this part. Vehicle should be free of camera and </w:t>
+      </w:r>
+      <w:r>
+        <w:t xml:space="preserve">has an appropriate size which allows itself to fit inside a cylinder with a diameter of 20 cm. Localization operation needs to be carried out in minimum time with the highest accuracy. </w:t>
+      </w:r>
+    </w:p>
+    <w:p>
+      <w:pPr>
+        <w:pStyle w:val="Heading1"/>
+      </w:pPr>
+      <w:bookmarkStart w:id="9" w:name="_Toc21360899"/>
+      <w:r>
+        <w:t>CONCLUSION</w:t>
+      </w:r>
+      <w:bookmarkEnd w:id="9"/>
     </w:p>
     <w:p>
       <w:pPr>
         <w:spacing w:line="360" w:lineRule="auto"/>
-      </w:pPr>
-      <w:r>
-        <w:tab/>
-      </w:r>
-      <w:r>
-        <w:t xml:space="preserve">Localization is the second part where using onboard sensors, vehicle finds its position and sends the information of location to a computer for visualization. </w:t>
-      </w:r>
-      <w:r>
-        <w:t>The position estimation will not be carried out by the camera.</w:t>
-      </w:r>
-      <w:r>
-        <w:t xml:space="preserve"> At the end of localization, the accuracy of estimation needs to be compared with actual positions determined by the camera. As in the case of map extraction, both the physical and magnetic landmarks are used for this part. Vehicle should be free of camera and </w:t>
-      </w:r>
-      <w:r>
-        <w:t xml:space="preserve">has an appropriate size which allows itself to fit inside a cylinder with a diameter of 20 cm. Localization operation needs to be carried out in minimum time with the highest accuracy. </w:t>
+        <w:jc w:val="both"/>
+      </w:pPr>
+      <w:r>
+        <w:tab/>
+        <w:t xml:space="preserve">In this report, we </w:t>
+      </w:r>
+      <w:r>
+        <w:t>introduced</w:t>
+      </w:r>
+      <w:r>
+        <w:t xml:space="preserve"> our company with its name, logo and members. The identity and personal information of the company members are presented on the cover page of the report</w:t>
+      </w:r>
+      <w:r>
+        <w:t xml:space="preserve"> together with their picture on top</w:t>
+      </w:r>
+      <w:r>
+        <w:t xml:space="preserve">. Thereafter, we shared </w:t>
+      </w:r>
+      <w:r>
+        <w:t>the</w:t>
+      </w:r>
+      <w:r>
+        <w:t xml:space="preserve"> mission and vision s</w:t>
+      </w:r>
+      <w:r>
+        <w:t>tatements of our company, IMPETUS Corporation. Basically, IMPETUS’ vision is to contribute the sustainability and livability of the world by targeting the innovation and environmental-friendly technology to be its core values in the guidance of science and mind. The company puts bringing innovative, time and energy efficient solutions to its clients’ needs in the realm of electrical and electronics engineering as its mission. In the following Human Resources</w:t>
+      </w:r>
+      <w:r>
+        <w:t xml:space="preserve"> part</w:t>
+      </w:r>
+      <w:r>
+        <w:t>, we described our company composition</w:t>
+      </w:r>
+      <w:r>
+        <w:t xml:space="preserve"> and division of field among the members. Before the gathering of the five members of the team, we thought that it would be key to the success of the company to have five people with diverse fields of interest and ability. Hence, we formed our company with people who has relatively complementary skills and interests. In fact, we decided on the field division inside the company in the Human Resources part by taking the specialization areas of the members into account. Finally, we</w:t>
+      </w:r>
+      <w:r>
+        <w:t xml:space="preserve"> provided the brief descriptions of each of the four projects. We tried to answer the question</w:t>
+      </w:r>
+      <w:r>
+        <w:t>s</w:t>
+      </w:r>
+      <w:r>
+        <w:t xml:space="preserve"> of what is the problem stated in each of these projects and what is expected from us. </w:t>
+      </w:r>
+      <w:r>
+        <w:t>In response to these questions, w</w:t>
+      </w:r>
+      <w:r>
+        <w:t>e explained the requirements and acknowledgements of each project. Furthermore, we added our thoughts about the projects suggesting possible solution methods and approaches.</w:t>
       </w:r>
     </w:p>
     <w:p>
       <w:pPr>
         <w:pStyle w:val="Heading1"/>
       </w:pPr>
-      <w:bookmarkStart w:id="8" w:name="_Toc21360899"/>
-      <w:r>
-        <w:t>CONCLUSION</w:t>
-      </w:r>
-      <w:bookmarkEnd w:id="8"/>
-    </w:p>
-    <w:p>
-      <w:pPr>
-        <w:spacing w:line="360" w:lineRule="auto"/>
-        <w:jc w:val="both"/>
-      </w:pPr>
-      <w:r>
-        <w:tab/>
-        <w:t xml:space="preserve">In this report, we </w:t>
-      </w:r>
-      <w:r>
-        <w:t>introduced</w:t>
-      </w:r>
-      <w:r>
-        <w:t xml:space="preserve"> our company with its name, logo and members. The identity and personal information of the company members are presented on the cover page of the report</w:t>
-      </w:r>
-      <w:r>
-        <w:t xml:space="preserve"> together with their picture on top</w:t>
-      </w:r>
-      <w:r>
-        <w:t xml:space="preserve">. Thereafter, we shared </w:t>
-      </w:r>
-      <w:r>
-        <w:t>the</w:t>
-      </w:r>
-      <w:r>
-        <w:t xml:space="preserve"> mission and vision s</w:t>
-      </w:r>
-      <w:r>
-        <w:t>tatements of our company, IMPETUS Corporation. Basically, IMPETUS’ vision is to contribute the sustainability and livability of the world by targeting the innovation and environmental-friendly technology to be its core values in the guidance of science and mind. The company puts bringing innovative, time and energy efficient solutions to its clients’ needs in the realm of electrical and electronics engineering as its mission. In the following Human Resources</w:t>
-      </w:r>
-      <w:r>
-        <w:t xml:space="preserve"> part</w:t>
-      </w:r>
-      <w:r>
-        <w:t>, we described our company composition</w:t>
-      </w:r>
-      <w:r>
-        <w:t xml:space="preserve"> and division of field among the members. Before the gathering of the five members of the team, we thought that it would be key to the success of the company to have five people with diverse fields of interest and ability. Hence, we formed our company with people who has relatively complementary skills and interests. In fact, we decided on the field division inside the company in the Human Resources part by taking the specialization areas of the members into account. Finally, we</w:t>
-      </w:r>
-      <w:r>
-        <w:t xml:space="preserve"> provided the brief descriptions of each of the four projects. We tried to answer the question</w:t>
-      </w:r>
-      <w:r>
-        <w:t>s</w:t>
-      </w:r>
-      <w:r>
-        <w:t xml:space="preserve"> of what is the problem stated in each of these projects and what is expected from us. </w:t>
-      </w:r>
-      <w:r>
-        <w:t>In response to these questions, w</w:t>
-      </w:r>
-      <w:r>
-        <w:t>e explained the requirements and acknowledgements of each project. Furthermore, we added our thoughts about the projects suggesting possible solution methods and approaches.</w:t>
-      </w:r>
-    </w:p>
-    <w:p>
-      <w:pPr>
-        <w:pStyle w:val="Heading1"/>
-      </w:pPr>
-      <w:bookmarkStart w:id="9" w:name="_Toc21360900"/>
+      <w:bookmarkStart w:id="10" w:name="_Toc21360900"/>
       <w:r>
         <w:t>APPENDICES</w:t>
       </w:r>
-      <w:bookmarkEnd w:id="9"/>
+      <w:bookmarkEnd w:id="10"/>
     </w:p>
     <w:p/>
     <w:p>
@@ -2546,6 +2636,7 @@
           <w:color w:val="999999"/>
           <w:szCs w:val="24"/>
         </w:rPr>
+        <w:lastRenderedPageBreak/>
         <w:t xml:space="preserve">Email: </w:t>
       </w:r>
       <w:hyperlink r:id="rId15" w:history="1">
@@ -3447,7 +3538,6 @@
         <w:rPr>
           <w:szCs w:val="24"/>
         </w:rPr>
-        <w:lastRenderedPageBreak/>
         <w:t>As a summer intern, I’ve observed production and research-development stages of an electrical bus.</w:t>
       </w:r>
     </w:p>
@@ -3637,6 +3727,7 @@
         <w:rPr>
           <w:szCs w:val="24"/>
         </w:rPr>
+        <w:lastRenderedPageBreak/>
         <w:t>Manufacturing PCB’s by wet process</w:t>
       </w:r>
     </w:p>
@@ -4500,7 +4591,6 @@
           <w:szCs w:val="32"/>
           <w:lang w:val="tr-TR" w:eastAsia="tr-TR"/>
         </w:rPr>
-        <w:lastRenderedPageBreak/>
         <w:drawing>
           <wp:anchor distT="0" distB="0" distL="114300" distR="114300" simplePos="0" relativeHeight="251659776" behindDoc="0" locked="0" layoutInCell="1" allowOverlap="1" wp14:anchorId="42FE2D4E" wp14:editId="1ACBB9EA">
             <wp:simplePos x="0" y="0"/>
@@ -5440,7 +5530,6 @@
           <w:b/>
           <w:szCs w:val="24"/>
         </w:rPr>
-        <w:lastRenderedPageBreak/>
         <w:t xml:space="preserve">Primary School Graduate, </w:t>
       </w:r>
       <w:r>
@@ -5612,6 +5701,7 @@
           <w:bCs/>
           <w:szCs w:val="24"/>
         </w:rPr>
+        <w:lastRenderedPageBreak/>
         <w:t>Pinball Game Design with VHDL</w:t>
       </w:r>
       <w:r>
@@ -6206,7 +6296,6 @@
           <w:noProof/>
           <w:lang w:val="tr-TR" w:eastAsia="tr-TR"/>
         </w:rPr>
-        <w:lastRenderedPageBreak/>
         <w:drawing>
           <wp:anchor distT="0" distB="0" distL="114300" distR="114300" simplePos="0" relativeHeight="251660800" behindDoc="0" locked="0" layoutInCell="1" allowOverlap="1" wp14:anchorId="690800C1" wp14:editId="7CF94CA4">
             <wp:simplePos x="0" y="0"/>
@@ -6407,6 +6496,7 @@
         <w:rPr>
           <w:szCs w:val="24"/>
         </w:rPr>
+        <w:lastRenderedPageBreak/>
         <w:t>Professional profile</w:t>
       </w:r>
     </w:p>
@@ -7232,14 +7322,7 @@
         <w:rPr>
           <w:szCs w:val="24"/>
         </w:rPr>
-        <w:t xml:space="preserve">Middle East Technical University </w:t>
-      </w:r>
-      <w:r>
-        <w:rPr>
-          <w:szCs w:val="24"/>
-        </w:rPr>
-        <w:lastRenderedPageBreak/>
-        <w:t>– 2020</w:t>
+        <w:t>Middle East Technical University – 2020</w:t>
       </w:r>
     </w:p>
     <w:p>
@@ -7454,6 +7537,7 @@
           <w:b/>
           <w:szCs w:val="24"/>
         </w:rPr>
+        <w:lastRenderedPageBreak/>
         <w:t xml:space="preserve">Investigation of Layered Spherical Structures, </w:t>
       </w:r>
       <w:r>
@@ -7932,8 +8016,6 @@
           <w:szCs w:val="24"/>
         </w:rPr>
       </w:pPr>
-      <w:bookmarkStart w:id="10" w:name="_GoBack"/>
-      <w:bookmarkEnd w:id="10"/>
     </w:p>
     <w:p>
       <w:pPr>
@@ -8062,7 +8144,6 @@
           <w:sz w:val="36"/>
           <w:szCs w:val="36"/>
         </w:rPr>
-        <w:lastRenderedPageBreak/>
         <w:drawing>
           <wp:anchor distT="0" distB="0" distL="114300" distR="114300" simplePos="0" relativeHeight="251655680" behindDoc="0" locked="0" layoutInCell="1" allowOverlap="1" wp14:anchorId="24FFDA86" wp14:editId="7011CDCF">
             <wp:simplePos x="0" y="0"/>
@@ -8320,6 +8401,7 @@
         <w:rPr>
           <w:szCs w:val="24"/>
         </w:rPr>
+        <w:lastRenderedPageBreak/>
         <w:t>Professional profile</w:t>
       </w:r>
     </w:p>
@@ -9337,7 +9419,6 @@
         <w:rPr>
           <w:szCs w:val="24"/>
         </w:rPr>
-        <w:lastRenderedPageBreak/>
         <w:t>Projects and Researches</w:t>
       </w:r>
     </w:p>
@@ -9500,7 +9581,14 @@
         <w:rPr>
           <w:szCs w:val="24"/>
         </w:rPr>
-        <w:t>, METU EEE Electronics Circuit Laboratory Project, February 2018 – June 2018</w:t>
+        <w:t xml:space="preserve">, METU EEE Electronics Circuit Laboratory Project, </w:t>
+      </w:r>
+      <w:r>
+        <w:rPr>
+          <w:szCs w:val="24"/>
+        </w:rPr>
+        <w:lastRenderedPageBreak/>
+        <w:t>February 2018 – June 2018</w:t>
       </w:r>
     </w:p>
     <w:p>
@@ -12754,7 +12842,7 @@
 </file>
 
 <file path=customXml/itemProps1.xml><?xml version="1.0" encoding="utf-8"?>
-<ds:datastoreItem xmlns:ds="http://schemas.openxmlformats.org/officeDocument/2006/customXml" ds:itemID="{45E07554-5146-44F2-84D4-5FEF9369043E}">
+<ds:datastoreItem xmlns:ds="http://schemas.openxmlformats.org/officeDocument/2006/customXml" ds:itemID="{C8B6B418-A0BA-485E-8B89-A3B522178DD0}">
   <ds:schemaRefs>
     <ds:schemaRef ds:uri="http://schemas.openxmlformats.org/officeDocument/2006/bibliography"/>
   </ds:schemaRefs>

</xml_diff>

<commit_message>
Group photo added to the Business Report at Appendix C
</commit_message>
<xml_diff>
--- a/reports/business statement/Business Statement.docx
+++ b/reports/business statement/Business Statement.docx
@@ -10,6 +10,7 @@
           <w:docPartUnique/>
         </w:docPartObj>
       </w:sdtPr>
+      <w:sdtEndPr/>
       <w:sdtContent>
         <w:p>
           <w:pPr>
@@ -800,7 +801,7 @@
           <w:r>
             <w:fldChar w:fldCharType="separate"/>
           </w:r>
-          <w:hyperlink w:anchor="_Toc21622105" w:history="1">
+          <w:hyperlink w:anchor="_Toc22747853" w:history="1">
             <w:r>
               <w:rPr>
                 <w:rStyle w:val="Hyperlink"/>
@@ -827,7 +828,7 @@
                 <w:noProof/>
                 <w:webHidden/>
               </w:rPr>
-              <w:instrText xml:space="preserve"> PAGEREF _Toc21622105 \h </w:instrText>
+              <w:instrText xml:space="preserve"> PAGEREF _Toc22747853 \h </w:instrText>
             </w:r>
             <w:r>
               <w:rPr>
@@ -872,7 +873,7 @@
               <w:szCs w:val="22"/>
             </w:rPr>
           </w:pPr>
-          <w:hyperlink w:anchor="_Toc21622106" w:history="1">
+          <w:hyperlink w:anchor="_Toc22747854" w:history="1">
             <w:r>
               <w:rPr>
                 <w:rStyle w:val="Hyperlink"/>
@@ -899,7 +900,7 @@
                 <w:noProof/>
                 <w:webHidden/>
               </w:rPr>
-              <w:instrText xml:space="preserve"> PAGEREF _Toc21622106 \h </w:instrText>
+              <w:instrText xml:space="preserve"> PAGEREF _Toc22747854 \h </w:instrText>
             </w:r>
             <w:r>
               <w:rPr>
@@ -944,7 +945,7 @@
               <w:szCs w:val="22"/>
             </w:rPr>
           </w:pPr>
-          <w:hyperlink w:anchor="_Toc21622107" w:history="1">
+          <w:hyperlink w:anchor="_Toc22747855" w:history="1">
             <w:r>
               <w:rPr>
                 <w:rStyle w:val="Hyperlink"/>
@@ -971,7 +972,7 @@
                 <w:noProof/>
                 <w:webHidden/>
               </w:rPr>
-              <w:instrText xml:space="preserve"> PAGEREF _Toc21622107 \h </w:instrText>
+              <w:instrText xml:space="preserve"> PAGEREF _Toc22747855 \h </w:instrText>
             </w:r>
             <w:r>
               <w:rPr>
@@ -1016,7 +1017,7 @@
               <w:szCs w:val="22"/>
             </w:rPr>
           </w:pPr>
-          <w:hyperlink w:anchor="_Toc21622108" w:history="1">
+          <w:hyperlink w:anchor="_Toc22747856" w:history="1">
             <w:r>
               <w:rPr>
                 <w:rStyle w:val="Hyperlink"/>
@@ -1043,7 +1044,7 @@
                 <w:noProof/>
                 <w:webHidden/>
               </w:rPr>
-              <w:instrText xml:space="preserve"> PAGEREF _Toc21622108 \h </w:instrText>
+              <w:instrText xml:space="preserve"> PAGEREF _Toc22747856 \h </w:instrText>
             </w:r>
             <w:r>
               <w:rPr>
@@ -1088,7 +1089,7 @@
               <w:szCs w:val="22"/>
             </w:rPr>
           </w:pPr>
-          <w:hyperlink w:anchor="_Toc21622109" w:history="1">
+          <w:hyperlink w:anchor="_Toc22747857" w:history="1">
             <w:r>
               <w:rPr>
                 <w:rStyle w:val="Hyperlink"/>
@@ -1115,7 +1116,7 @@
                 <w:noProof/>
                 <w:webHidden/>
               </w:rPr>
-              <w:instrText xml:space="preserve"> PAGEREF _Toc21622109 \h </w:instrText>
+              <w:instrText xml:space="preserve"> PAGEREF _Toc22747857 \h </w:instrText>
             </w:r>
             <w:r>
               <w:rPr>
@@ -1160,7 +1161,7 @@
               <w:szCs w:val="22"/>
             </w:rPr>
           </w:pPr>
-          <w:hyperlink w:anchor="_Toc21622110" w:history="1">
+          <w:hyperlink w:anchor="_Toc22747858" w:history="1">
             <w:r>
               <w:rPr>
                 <w:rStyle w:val="Hyperlink"/>
@@ -1187,7 +1188,7 @@
                 <w:noProof/>
                 <w:webHidden/>
               </w:rPr>
-              <w:instrText xml:space="preserve"> PAGEREF _Toc21622110 \h </w:instrText>
+              <w:instrText xml:space="preserve"> PAGEREF _Toc22747858 \h </w:instrText>
             </w:r>
             <w:r>
               <w:rPr>
@@ -1232,7 +1233,7 @@
               <w:szCs w:val="22"/>
             </w:rPr>
           </w:pPr>
-          <w:hyperlink w:anchor="_Toc21622111" w:history="1">
+          <w:hyperlink w:anchor="_Toc22747859" w:history="1">
             <w:r>
               <w:rPr>
                 <w:rStyle w:val="Hyperlink"/>
@@ -1259,7 +1260,7 @@
                 <w:noProof/>
                 <w:webHidden/>
               </w:rPr>
-              <w:instrText xml:space="preserve"> PAGEREF _Toc21622111 \h </w:instrText>
+              <w:instrText xml:space="preserve"> PAGEREF _Toc22747859 \h </w:instrText>
             </w:r>
             <w:r>
               <w:rPr>
@@ -1304,7 +1305,7 @@
               <w:szCs w:val="22"/>
             </w:rPr>
           </w:pPr>
-          <w:hyperlink w:anchor="_Toc21622112" w:history="1">
+          <w:hyperlink w:anchor="_Toc22747860" w:history="1">
             <w:r>
               <w:rPr>
                 <w:rStyle w:val="Hyperlink"/>
@@ -1331,7 +1332,7 @@
                 <w:noProof/>
                 <w:webHidden/>
               </w:rPr>
-              <w:instrText xml:space="preserve"> PAGEREF _Toc21622112 \h </w:instrText>
+              <w:instrText xml:space="preserve"> PAGEREF _Toc22747860 \h </w:instrText>
             </w:r>
             <w:r>
               <w:rPr>
@@ -1376,7 +1377,7 @@
               <w:szCs w:val="22"/>
             </w:rPr>
           </w:pPr>
-          <w:hyperlink w:anchor="_Toc21622113" w:history="1">
+          <w:hyperlink w:anchor="_Toc22747861" w:history="1">
             <w:r>
               <w:rPr>
                 <w:rStyle w:val="Hyperlink"/>
@@ -1403,7 +1404,7 @@
                 <w:noProof/>
                 <w:webHidden/>
               </w:rPr>
-              <w:instrText xml:space="preserve"> PAGEREF _Toc21622113 \h </w:instrText>
+              <w:instrText xml:space="preserve"> PAGEREF _Toc22747861 \h </w:instrText>
             </w:r>
             <w:r>
               <w:rPr>
@@ -1448,7 +1449,7 @@
               <w:szCs w:val="22"/>
             </w:rPr>
           </w:pPr>
-          <w:hyperlink w:anchor="_Toc21622114" w:history="1">
+          <w:hyperlink w:anchor="_Toc22747862" w:history="1">
             <w:r>
               <w:rPr>
                 <w:rStyle w:val="Hyperlink"/>
@@ -1475,7 +1476,7 @@
                 <w:noProof/>
                 <w:webHidden/>
               </w:rPr>
-              <w:instrText xml:space="preserve"> PAGEREF _Toc21622114 \h </w:instrText>
+              <w:instrText xml:space="preserve"> PAGEREF _Toc22747862 \h </w:instrText>
             </w:r>
             <w:r>
               <w:rPr>
@@ -1520,7 +1521,7 @@
               <w:szCs w:val="22"/>
             </w:rPr>
           </w:pPr>
-          <w:hyperlink w:anchor="_Toc21622115" w:history="1">
+          <w:hyperlink w:anchor="_Toc22747863" w:history="1">
             <w:r>
               <w:rPr>
                 <w:rStyle w:val="Hyperlink"/>
@@ -1547,7 +1548,7 @@
                 <w:noProof/>
                 <w:webHidden/>
               </w:rPr>
-              <w:instrText xml:space="preserve"> PAGEREF _Toc21622115 \h </w:instrText>
+              <w:instrText xml:space="preserve"> PAGEREF _Toc22747863 \h </w:instrText>
             </w:r>
             <w:r>
               <w:rPr>
@@ -1592,7 +1593,7 @@
               <w:szCs w:val="22"/>
             </w:rPr>
           </w:pPr>
-          <w:hyperlink w:anchor="_Toc21622116" w:history="1">
+          <w:hyperlink w:anchor="_Toc22747864" w:history="1">
             <w:r>
               <w:rPr>
                 <w:rStyle w:val="Hyperlink"/>
@@ -1619,7 +1620,7 @@
                 <w:noProof/>
                 <w:webHidden/>
               </w:rPr>
-              <w:instrText xml:space="preserve"> PAGEREF _Toc21622116 \h </w:instrText>
+              <w:instrText xml:space="preserve"> PAGEREF _Toc22747864 \h </w:instrText>
             </w:r>
             <w:r>
               <w:rPr>
@@ -1664,7 +1665,7 @@
               <w:szCs w:val="22"/>
             </w:rPr>
           </w:pPr>
-          <w:hyperlink w:anchor="_Toc21622117" w:history="1">
+          <w:hyperlink w:anchor="_Toc22747865" w:history="1">
             <w:r>
               <w:rPr>
                 <w:rStyle w:val="Hyperlink"/>
@@ -1691,7 +1692,7 @@
                 <w:noProof/>
                 <w:webHidden/>
               </w:rPr>
-              <w:instrText xml:space="preserve"> PAGEREF _Toc21622117 \h </w:instrText>
+              <w:instrText xml:space="preserve"> PAGEREF _Toc22747865 \h </w:instrText>
             </w:r>
             <w:r>
               <w:rPr>
@@ -1723,6 +1724,78 @@
           </w:hyperlink>
         </w:p>
         <w:p>
+          <w:pPr>
+            <w:pStyle w:val="TOC2"/>
+            <w:tabs>
+              <w:tab w:val="right" w:leader="dot" w:pos="9019"/>
+            </w:tabs>
+            <w:rPr>
+              <w:rFonts w:asciiTheme="minorHAnsi" w:eastAsiaTheme="minorEastAsia" w:hAnsiTheme="minorHAnsi" w:cstheme="minorBidi"/>
+              <w:noProof/>
+              <w:kern w:val="0"/>
+              <w:sz w:val="22"/>
+              <w:szCs w:val="22"/>
+            </w:rPr>
+          </w:pPr>
+          <w:hyperlink w:anchor="_Toc22747866" w:history="1">
+            <w:r>
+              <w:rPr>
+                <w:rStyle w:val="Hyperlink"/>
+                <w:noProof/>
+              </w:rPr>
+              <w:t>APPENDIX C</w:t>
+            </w:r>
+            <w:r>
+              <w:rPr>
+                <w:noProof/>
+                <w:webHidden/>
+              </w:rPr>
+              <w:tab/>
+            </w:r>
+            <w:r>
+              <w:rPr>
+                <w:noProof/>
+                <w:webHidden/>
+              </w:rPr>
+              <w:fldChar w:fldCharType="begin"/>
+            </w:r>
+            <w:r>
+              <w:rPr>
+                <w:noProof/>
+                <w:webHidden/>
+              </w:rPr>
+              <w:instrText xml:space="preserve"> PAGEREF _Toc22747866 \h </w:instrText>
+            </w:r>
+            <w:r>
+              <w:rPr>
+                <w:noProof/>
+                <w:webHidden/>
+              </w:rPr>
+            </w:r>
+            <w:r>
+              <w:rPr>
+                <w:noProof/>
+                <w:webHidden/>
+              </w:rPr>
+              <w:fldChar w:fldCharType="separate"/>
+            </w:r>
+            <w:r>
+              <w:rPr>
+                <w:noProof/>
+                <w:webHidden/>
+              </w:rPr>
+              <w:t>18</w:t>
+            </w:r>
+            <w:r>
+              <w:rPr>
+                <w:noProof/>
+                <w:webHidden/>
+              </w:rPr>
+              <w:fldChar w:fldCharType="end"/>
+            </w:r>
+          </w:hyperlink>
+        </w:p>
+        <w:p>
           <w:r>
             <w:rPr>
               <w:b/>
@@ -1904,9 +1977,8 @@
         <w:pStyle w:val="Heading1"/>
         <w:spacing w:line="360" w:lineRule="auto"/>
       </w:pPr>
-      <w:bookmarkStart w:id="0" w:name="_Toc21622105"/>
-      <w:r>
-        <w:lastRenderedPageBreak/>
+      <w:bookmarkStart w:id="0" w:name="_Toc22747853"/>
+      <w:r>
         <w:t>INTRODUCTION</w:t>
       </w:r>
       <w:bookmarkEnd w:id="0"/>
@@ -1959,7 +2031,7 @@
           <w:lang w:val="en-GB"/>
         </w:rPr>
       </w:pPr>
-      <w:bookmarkStart w:id="1" w:name="_Toc21622106"/>
+      <w:bookmarkStart w:id="1" w:name="_Toc22747854"/>
       <w:r>
         <w:t>VISION</w:t>
       </w:r>
@@ -1980,7 +2052,7 @@
         <w:spacing w:line="360" w:lineRule="auto"/>
         <w:jc w:val="both"/>
       </w:pPr>
-      <w:bookmarkStart w:id="2" w:name="_Toc21622107"/>
+      <w:bookmarkStart w:id="2" w:name="_Toc22747855"/>
       <w:r>
         <w:t>MISSION</w:t>
       </w:r>
@@ -2001,7 +2073,7 @@
         <w:spacing w:line="360" w:lineRule="auto"/>
         <w:jc w:val="both"/>
       </w:pPr>
-      <w:bookmarkStart w:id="3" w:name="_Toc21622108"/>
+      <w:bookmarkStart w:id="3" w:name="_Toc22747856"/>
       <w:r>
         <w:t>HUMAN RESOURCES</w:t>
       </w:r>
@@ -2071,7 +2143,6 @@
         <w:jc w:val="both"/>
       </w:pPr>
       <w:r>
-        <w:lastRenderedPageBreak/>
         <w:t>Fahri TÜREDİ – Electromechanical Systems Specialist</w:t>
       </w:r>
     </w:p>
@@ -2141,7 +2212,7 @@
         <w:spacing w:line="360" w:lineRule="auto"/>
         <w:jc w:val="both"/>
       </w:pPr>
-      <w:bookmarkStart w:id="4" w:name="_Toc21622109"/>
+      <w:bookmarkStart w:id="4" w:name="_Toc22747857"/>
       <w:r>
         <w:t xml:space="preserve">BRIEF DESCRIPTIONS OF THE </w:t>
       </w:r>
@@ -2156,7 +2227,7 @@
         <w:spacing w:line="360" w:lineRule="auto"/>
         <w:jc w:val="both"/>
       </w:pPr>
-      <w:bookmarkStart w:id="5" w:name="_Toc21622110"/>
+      <w:bookmarkStart w:id="5" w:name="_Toc22747858"/>
       <w:r>
         <w:t>SMART CONNECTED CAT FEEDING SYSTEM</w:t>
       </w:r>
@@ -2249,7 +2320,7 @@
         <w:spacing w:line="360" w:lineRule="auto"/>
         <w:jc w:val="both"/>
       </w:pPr>
-      <w:bookmarkStart w:id="6" w:name="_Toc21622111"/>
+      <w:bookmarkStart w:id="6" w:name="_Toc22747859"/>
       <w:r>
         <w:t>VALE</w:t>
       </w:r>
@@ -2279,11 +2350,11 @@
         <w:t xml:space="preserve">because </w:t>
       </w:r>
       <w:r>
-        <w:t xml:space="preserve">people lose so much time on this. This project aims to park clients’ cars 100% autonomously, so it saves time and energy. The project consists of a mobile valet system which can park 9 cars in 3x3 grid with accuracy and </w:t>
+        <w:t xml:space="preserve">people lose so much time on this. This project aims to park clients’ cars 100% autonomously, so it saves time and energy. The </w:t>
       </w:r>
       <w:r>
         <w:lastRenderedPageBreak/>
-        <w:t>safety. Also, in the project, a mobile application is required for the clients to monitor their cars.</w:t>
+        <w:t>project consists of a mobile valet system which can park 9 cars in 3x3 grid with accuracy and safety. Also, in the project, a mobile application is required for the clients to monitor their cars.</w:t>
       </w:r>
       <w:r>
         <w:t xml:space="preserve"> In other words, when client put his car to the entrance lot, via application he can call the valet parking system and his car is taken immediately, and when he wants to take his car back, using application the valet system gives his car back autonomously.</w:t>
@@ -2307,12 +2378,7 @@
         <w:t>built</w:t>
       </w:r>
       <w:r>
-        <w:t xml:space="preserve"> in order to</w:t>
-      </w:r>
-      <w:bookmarkStart w:id="7" w:name="_GoBack"/>
-      <w:bookmarkEnd w:id="7"/>
-      <w:r>
-        <w:t xml:space="preserve"> leave the car and take the car back </w:t>
+        <w:t xml:space="preserve"> in order to leave the car and take the car back </w:t>
       </w:r>
       <w:r>
         <w:t>autonomously</w:t>
@@ -2357,11 +2423,11 @@
         <w:spacing w:line="360" w:lineRule="auto"/>
         <w:jc w:val="both"/>
       </w:pPr>
-      <w:bookmarkStart w:id="8" w:name="_Toc21622112"/>
+      <w:bookmarkStart w:id="7" w:name="_Toc22747860"/>
       <w:r>
         <w:t>GIMME FAST</w:t>
       </w:r>
-      <w:bookmarkEnd w:id="8"/>
+      <w:bookmarkEnd w:id="7"/>
     </w:p>
     <w:p>
       <w:pPr>
@@ -2434,11 +2500,11 @@
         <w:jc w:val="both"/>
       </w:pPr>
       <w:r>
-        <w:t xml:space="preserve">According to the restrictions, both transmitter ends may contain 4 LEDs and both receiver ends may contain 4 photodiodes. These 4 pair can transmit 4 packets at the same time at different frequencies. Each photodiode should contain a band pass filter to reduce noise and discard possible received undesired packets. In order to increase the transmission speed, high </w:t>
+        <w:t xml:space="preserve">According to the restrictions, both transmitter ends may contain 4 LEDs and both receiver ends may contain 4 photodiodes. These 4 pair can transmit 4 packets at the same time at different frequencies. Each photodiode should contain a band pass filter to reduce noise and </w:t>
       </w:r>
       <w:r>
         <w:lastRenderedPageBreak/>
-        <w:t>frequencies can be selected according to LED’s and photodiodes properties. The vehicle should be fast enough to transmit the picture in five full rounds in two minutes.</w:t>
+        <w:t>discard possible received undesired packets. In order to increase the transmission speed, high frequencies can be selected according to LED’s and photodiodes properties. The vehicle should be fast enough to transmit the picture in five full rounds in two minutes.</w:t>
       </w:r>
     </w:p>
     <w:p>
@@ -2456,11 +2522,11 @@
         <w:spacing w:line="360" w:lineRule="auto"/>
         <w:jc w:val="both"/>
       </w:pPr>
-      <w:bookmarkStart w:id="9" w:name="_Toc21622113"/>
+      <w:bookmarkStart w:id="8" w:name="_Toc22747861"/>
       <w:r>
         <w:t>WHERE AM I?</w:t>
       </w:r>
-      <w:bookmarkEnd w:id="9"/>
+      <w:bookmarkEnd w:id="8"/>
     </w:p>
     <w:p>
       <w:pPr>
@@ -2567,12 +2633,12 @@
         <w:spacing w:line="360" w:lineRule="auto"/>
         <w:jc w:val="both"/>
       </w:pPr>
-      <w:bookmarkStart w:id="10" w:name="_Toc21622114"/>
+      <w:bookmarkStart w:id="9" w:name="_Toc22747862"/>
       <w:r>
         <w:lastRenderedPageBreak/>
         <w:t>CONCLUSION</w:t>
       </w:r>
-      <w:bookmarkEnd w:id="10"/>
+      <w:bookmarkEnd w:id="9"/>
     </w:p>
     <w:p>
       <w:pPr>
@@ -2653,7 +2719,7 @@
       <w:pPr>
         <w:pStyle w:val="Heading1"/>
       </w:pPr>
-      <w:bookmarkStart w:id="11" w:name="_Toc21622115"/>
+      <w:bookmarkStart w:id="10" w:name="_Toc22747863"/>
       <w:r>
         <w:lastRenderedPageBreak/>
         <w:t>APPENDI</w:t>
@@ -2661,17 +2727,17 @@
       <w:r>
         <w:t>CES</w:t>
       </w:r>
+      <w:bookmarkEnd w:id="10"/>
+    </w:p>
+    <w:p>
+      <w:pPr>
+        <w:pStyle w:val="Heading2"/>
+      </w:pPr>
+      <w:bookmarkStart w:id="11" w:name="_Toc22747864"/>
+      <w:r>
+        <w:t>APPENDIX A</w:t>
+      </w:r>
       <w:bookmarkEnd w:id="11"/>
-    </w:p>
-    <w:p>
-      <w:pPr>
-        <w:pStyle w:val="Heading2"/>
-      </w:pPr>
-      <w:bookmarkStart w:id="12" w:name="_Toc21622116"/>
-      <w:r>
-        <w:t>APPENDIX A</w:t>
-      </w:r>
-      <w:bookmarkEnd w:id="12"/>
     </w:p>
     <w:p>
       <w:pPr>
@@ -2682,14 +2748,27 @@
       <w:r>
         <w:t xml:space="preserve">Table </w:t>
       </w:r>
-      <w:fldSimple w:instr=" SEQ Table \* ARABIC ">
-        <w:r>
-          <w:rPr>
-            <w:noProof/>
-          </w:rPr>
-          <w:t>1</w:t>
-        </w:r>
-      </w:fldSimple>
+      <w:r>
+        <w:fldChar w:fldCharType="begin"/>
+      </w:r>
+      <w:r>
+        <w:instrText xml:space="preserve"> SEQ Table \* ARABIC </w:instrText>
+      </w:r>
+      <w:r>
+        <w:fldChar w:fldCharType="separate"/>
+      </w:r>
+      <w:r>
+        <w:rPr>
+          <w:noProof/>
+        </w:rPr>
+        <w:t>1</w:t>
+      </w:r>
+      <w:r>
+        <w:rPr>
+          <w:noProof/>
+        </w:rPr>
+        <w:fldChar w:fldCharType="end"/>
+      </w:r>
       <w:r>
         <w:t xml:space="preserve">: Tentative </w:t>
       </w:r>
@@ -3153,7 +3232,6 @@
                 <w:szCs w:val="22"/>
               </w:rPr>
             </w:pPr>
-            <w:proofErr w:type="spellStart"/>
             <w:r>
               <w:rPr>
                 <w:rFonts w:ascii="Calibri" w:eastAsia="Times New Roman" w:hAnsi="Calibri" w:cs="Calibri"/>
@@ -3162,18 +3240,7 @@
                 <w:sz w:val="22"/>
                 <w:szCs w:val="22"/>
               </w:rPr>
-              <w:t>Gimme</w:t>
-            </w:r>
-            <w:proofErr w:type="spellEnd"/>
-            <w:r>
-              <w:rPr>
-                <w:rFonts w:ascii="Calibri" w:eastAsia="Times New Roman" w:hAnsi="Calibri" w:cs="Calibri"/>
-                <w:color w:val="000000"/>
-                <w:kern w:val="0"/>
-                <w:sz w:val="22"/>
-                <w:szCs w:val="22"/>
-              </w:rPr>
-              <w:t xml:space="preserve"> Fast Project Solution Research</w:t>
+              <w:t>Gimme Fast Project Solution Research</w:t>
             </w:r>
           </w:p>
         </w:tc>
@@ -3738,18 +3805,18 @@
       </w:tr>
     </w:tbl>
     <w:p>
-      <w:bookmarkStart w:id="13" w:name="RANGE!A1:F8"/>
+      <w:bookmarkStart w:id="12" w:name="RANGE!A1:F8"/>
+      <w:bookmarkEnd w:id="12"/>
+    </w:p>
+    <w:p>
+      <w:pPr>
+        <w:pStyle w:val="Heading2"/>
+      </w:pPr>
+      <w:bookmarkStart w:id="13" w:name="_Toc22747865"/>
+      <w:r>
+        <w:t>APPENDIX B</w:t>
+      </w:r>
       <w:bookmarkEnd w:id="13"/>
-    </w:p>
-    <w:p>
-      <w:pPr>
-        <w:pStyle w:val="Heading2"/>
-      </w:pPr>
-      <w:bookmarkStart w:id="14" w:name="_Toc21622117"/>
-      <w:r>
-        <w:t>APPENDIX B</w:t>
-      </w:r>
-      <w:bookmarkEnd w:id="14"/>
     </w:p>
     <w:p>
       <w:pPr>
@@ -3974,7 +4041,7 @@
         </w:rPr>
         <w:lastRenderedPageBreak/>
         <w:drawing>
-          <wp:anchor distT="0" distB="0" distL="114300" distR="114300" simplePos="0" relativeHeight="251679744" behindDoc="0" locked="0" layoutInCell="1" allowOverlap="1" wp14:anchorId="3F5769BA" wp14:editId="12A70B01">
+          <wp:anchor distT="0" distB="0" distL="114300" distR="114300" simplePos="0" relativeHeight="251660288" behindDoc="0" locked="0" layoutInCell="1" allowOverlap="1" wp14:anchorId="3F5769BA" wp14:editId="12A70B01">
             <wp:simplePos x="0" y="0"/>
             <wp:positionH relativeFrom="margin">
               <wp:posOffset>0</wp:posOffset>
@@ -5955,7 +6022,7 @@
         </w:rPr>
         <w:lastRenderedPageBreak/>
         <w:drawing>
-          <wp:anchor distT="0" distB="0" distL="114300" distR="114300" simplePos="0" relativeHeight="251641856" behindDoc="0" locked="0" layoutInCell="1" allowOverlap="1" wp14:anchorId="42FE2D4E" wp14:editId="512B9355">
+          <wp:anchor distT="0" distB="0" distL="114300" distR="114300" simplePos="0" relativeHeight="251656192" behindDoc="0" locked="0" layoutInCell="1" allowOverlap="1" wp14:anchorId="42FE2D4E" wp14:editId="512B9355">
             <wp:simplePos x="0" y="0"/>
             <wp:positionH relativeFrom="margin">
               <wp:posOffset>9525</wp:posOffset>
@@ -7731,7 +7798,7 @@
         </w:rPr>
         <w:lastRenderedPageBreak/>
         <w:drawing>
-          <wp:anchor distT="0" distB="0" distL="114300" distR="114300" simplePos="0" relativeHeight="251686912" behindDoc="0" locked="0" layoutInCell="1" allowOverlap="1" wp14:anchorId="3FBE6E46" wp14:editId="07995BE2">
+          <wp:anchor distT="0" distB="0" distL="114300" distR="114300" simplePos="0" relativeHeight="251662336" behindDoc="0" locked="0" layoutInCell="1" allowOverlap="1" wp14:anchorId="3FBE6E46" wp14:editId="07995BE2">
             <wp:simplePos x="0" y="0"/>
             <wp:positionH relativeFrom="margin">
               <wp:align>left</wp:align>
@@ -8132,13 +8199,7 @@
         <w:jc w:val="both"/>
       </w:pPr>
       <w:r>
-        <w:t xml:space="preserve">During my summer internship, I aimed to learn the company aspects, and experience the engineering environment of the company. I also had the opportunity to apply my theoretical and practical skills I acquired during my education career on a </w:t>
-      </w:r>
-      <w:r>
-        <w:t>real-life</w:t>
-      </w:r>
-      <w:r>
-        <w:t xml:space="preserve"> engineering problem to design and develop new software.</w:t>
+        <w:t>During my summer internship, I aimed to learn the company aspects, and experience the engineering environment of the company. I also had the opportunity to apply my theoretical and practical skills I acquired during my education career on a real-life engineering problem to design and develop new software.</w:t>
       </w:r>
     </w:p>
     <w:p>
@@ -9107,13 +9168,7 @@
         </w:rPr>
       </w:pPr>
       <w:r>
-        <w:t>EE313 Analog Electronics Laboratory Term Projec</w:t>
-      </w:r>
-      <w:r>
-        <w:t>t</w:t>
-      </w:r>
-      <w:r>
-        <w:t xml:space="preserve">: </w:t>
+        <w:t xml:space="preserve">EE313 Analog Electronics Laboratory Term Project: </w:t>
       </w:r>
       <w:r>
         <w:rPr>
@@ -9247,7 +9302,7 @@
           <w:lang w:val="tr-TR" w:eastAsia="tr-TR"/>
         </w:rPr>
         <w:drawing>
-          <wp:anchor distT="0" distB="0" distL="114300" distR="114300" simplePos="0" relativeHeight="251672576" behindDoc="0" locked="0" layoutInCell="1" allowOverlap="1" wp14:anchorId="690800C1" wp14:editId="1A755129">
+          <wp:anchor distT="0" distB="0" distL="114300" distR="114300" simplePos="0" relativeHeight="251658240" behindDoc="0" locked="0" layoutInCell="1" allowOverlap="1" wp14:anchorId="690800C1" wp14:editId="1A755129">
             <wp:simplePos x="0" y="0"/>
             <wp:positionH relativeFrom="margin">
               <wp:posOffset>3750</wp:posOffset>
@@ -11108,7 +11163,7 @@
         </w:rPr>
         <w:lastRenderedPageBreak/>
         <w:drawing>
-          <wp:anchor distT="0" distB="0" distL="114300" distR="114300" simplePos="0" relativeHeight="251629568" behindDoc="0" locked="0" layoutInCell="1" allowOverlap="1" wp14:anchorId="24FFDA86" wp14:editId="7011CDCF">
+          <wp:anchor distT="0" distB="0" distL="114300" distR="114300" simplePos="0" relativeHeight="251654144" behindDoc="0" locked="0" layoutInCell="1" allowOverlap="1" wp14:anchorId="24FFDA86" wp14:editId="7011CDCF">
             <wp:simplePos x="0" y="0"/>
             <wp:positionH relativeFrom="margin">
               <wp:posOffset>0</wp:posOffset>
@@ -11429,7 +11484,7 @@
           <w:szCs w:val="24"/>
         </w:rPr>
       </w:pPr>
-      <w:bookmarkStart w:id="15" w:name="_Hlk21549534"/>
+      <w:bookmarkStart w:id="14" w:name="_Hlk21549534"/>
       <w:r>
         <w:rPr>
           <w:b/>
@@ -11589,7 +11644,23 @@
           <w:iCs/>
           <w:szCs w:val="24"/>
         </w:rPr>
-        <w:t xml:space="preserve">I took part in two different bio-inspired robotic projects namely Inchworm Soft-Robot and Milli-Scale Soft-Bodied Robot in Physical Intelligence Department directed by Prof. Metin </w:t>
+        <w:t xml:space="preserve">I took part in two different bio-inspired robotic projects namely Inchworm Soft-Robot and Milli-Scale Soft-Bodied Robot in Physical Intelligence Department directed by Prof. </w:t>
+      </w:r>
+      <w:proofErr w:type="spellStart"/>
+      <w:r>
+        <w:rPr>
+          <w:iCs/>
+          <w:szCs w:val="24"/>
+        </w:rPr>
+        <w:t>Metin</w:t>
+      </w:r>
+      <w:proofErr w:type="spellEnd"/>
+      <w:r>
+        <w:rPr>
+          <w:iCs/>
+          <w:szCs w:val="24"/>
+        </w:rPr>
+        <w:t xml:space="preserve"> </w:t>
       </w:r>
       <w:proofErr w:type="spellStart"/>
       <w:r>
@@ -11637,7 +11708,7 @@
         </w:rPr>
         <w:t xml:space="preserve">Performed image </w:t>
       </w:r>
-      <w:bookmarkEnd w:id="15"/>
+      <w:bookmarkEnd w:id="14"/>
       <w:r>
         <w:rPr>
           <w:szCs w:val="24"/>
@@ -13442,8 +13513,84 @@
         <w:t>Backpack travelling, charcoal drawing, Vinyasa yoga, digital photography.</w:t>
       </w:r>
     </w:p>
+    <w:p>
+      <w:pPr>
+        <w:pStyle w:val="Heading2"/>
+      </w:pPr>
+      <w:bookmarkStart w:id="15" w:name="_Toc22747866"/>
+      <w:r>
+        <w:lastRenderedPageBreak/>
+        <w:t>APP</w:t>
+      </w:r>
+      <w:bookmarkStart w:id="16" w:name="_GoBack"/>
+      <w:bookmarkEnd w:id="16"/>
+      <w:r>
+        <w:t>ENDIX C</w:t>
+      </w:r>
+      <w:bookmarkEnd w:id="15"/>
+    </w:p>
+    <w:p>
+      <w:r>
+        <w:t>Our group photo, taken in 23 October 2019</w:t>
+      </w:r>
+    </w:p>
+    <w:p>
+      <w:r>
+        <w:rPr>
+          <w:noProof/>
+        </w:rPr>
+        <w:drawing>
+          <wp:inline distT="0" distB="0" distL="0" distR="0" wp14:anchorId="548B4C42" wp14:editId="3FFC5E56">
+            <wp:extent cx="5724525" cy="3057525"/>
+            <wp:effectExtent l="0" t="0" r="0" b="0"/>
+            <wp:docPr id="11" name="Picture 11"/>
+            <wp:cNvGraphicFramePr>
+              <a:graphicFrameLocks xmlns:a="http://schemas.openxmlformats.org/drawingml/2006/main" noChangeAspect="1"/>
+            </wp:cNvGraphicFramePr>
+            <a:graphic xmlns:a="http://schemas.openxmlformats.org/drawingml/2006/main">
+              <a:graphicData uri="http://schemas.openxmlformats.org/drawingml/2006/picture">
+                <pic:pic xmlns:pic="http://schemas.openxmlformats.org/drawingml/2006/picture">
+                  <pic:nvPicPr>
+                    <pic:cNvPr id="0" name="Picture 1"/>
+                    <pic:cNvPicPr>
+                      <a:picLocks noChangeAspect="1" noChangeArrowheads="1"/>
+                    </pic:cNvPicPr>
+                  </pic:nvPicPr>
+                  <pic:blipFill>
+                    <a:blip r:embed="rId21" cstate="print">
+                      <a:extLst>
+                        <a:ext uri="{28A0092B-C50C-407E-A947-70E740481C1C}">
+                          <a14:useLocalDpi xmlns:a14="http://schemas.microsoft.com/office/drawing/2010/main" val="0"/>
+                        </a:ext>
+                      </a:extLst>
+                    </a:blip>
+                    <a:srcRect/>
+                    <a:stretch>
+                      <a:fillRect/>
+                    </a:stretch>
+                  </pic:blipFill>
+                  <pic:spPr bwMode="auto">
+                    <a:xfrm>
+                      <a:off x="0" y="0"/>
+                      <a:ext cx="5724525" cy="3057525"/>
+                    </a:xfrm>
+                    <a:prstGeom prst="rect">
+                      <a:avLst/>
+                    </a:prstGeom>
+                    <a:noFill/>
+                    <a:ln>
+                      <a:noFill/>
+                    </a:ln>
+                  </pic:spPr>
+                </pic:pic>
+              </a:graphicData>
+            </a:graphic>
+          </wp:inline>
+        </w:drawing>
+      </w:r>
+    </w:p>
     <w:sectPr>
-      <w:footerReference w:type="default" r:id="rId21"/>
+      <w:footerReference w:type="default" r:id="rId22"/>
       <w:pgSz w:w="11909" w:h="16834" w:code="9"/>
       <w:pgMar w:top="1440" w:right="1440" w:bottom="1440" w:left="1440" w:header="720" w:footer="720" w:gutter="0"/>
       <w:pgNumType w:start="0"/>
@@ -16135,7 +16282,7 @@
 </file>
 
 <file path=customXml/itemProps1.xml><?xml version="1.0" encoding="utf-8"?>
-<ds:datastoreItem xmlns:ds="http://schemas.openxmlformats.org/officeDocument/2006/customXml" ds:itemID="{3F75D255-0B81-4D2B-A30A-7E257403B259}">
+<ds:datastoreItem xmlns:ds="http://schemas.openxmlformats.org/officeDocument/2006/customXml" ds:itemID="{11FE7138-602A-46B2-8B1E-9BB7AA524C32}">
   <ds:schemaRefs>
     <ds:schemaRef ds:uri="http://schemas.openxmlformats.org/officeDocument/2006/bibliography"/>
   </ds:schemaRefs>

</xml_diff>